<commit_message>
finish technicalSafetyConcept, software requirement, done last review
</commit_message>
<xml_diff>
--- a/01_SafetyPlan_LaneAssistance.docx
+++ b/01_SafetyPlan_LaneAssistance.docx
@@ -578,6 +578,14 @@
                 <w:szCs w:val="22"/>
               </w:rPr>
             </w:pPr>
+            <w:r>
+              <w:rPr>
+                <w:rFonts w:ascii="Calibri" w:hAnsi="Calibri" w:cs="Calibri" w:hint="eastAsia"/>
+                <w:sz w:val="22"/>
+                <w:szCs w:val="22"/>
+              </w:rPr>
+              <w:t>First attempt</w:t>
+            </w:r>
           </w:p>
         </w:tc>
       </w:tr>
@@ -1538,9 +1546,6 @@
       <w:pPr>
         <w:pStyle w:val="1"/>
         <w:contextualSpacing w:val="0"/>
-        <w:rPr>
-          <w:rFonts w:hint="eastAsia"/>
-        </w:rPr>
       </w:pPr>
       <w:bookmarkStart w:id="13" w:name="_Toc521357630"/>
     </w:p>
@@ -1568,9 +1573,6 @@
         <w:pStyle w:val="normal"/>
         <w:widowControl w:val="0"/>
         <w:spacing w:line="240" w:lineRule="auto"/>
-        <w:rPr>
-          <w:rFonts w:hint="eastAsia"/>
-        </w:rPr>
       </w:pPr>
       <w:r>
         <w:rPr>
@@ -1657,9 +1659,6 @@
         </w:numPr>
         <w:spacing w:line="240" w:lineRule="auto"/>
         <w:ind w:left="720"/>
-        <w:rPr>
-          <w:rFonts w:hint="eastAsia"/>
-        </w:rPr>
       </w:pPr>
       <w:r>
         <w:t>Lane keeping assistance</w:t>
@@ -1688,9 +1687,6 @@
         <w:pStyle w:val="normal"/>
         <w:widowControl w:val="0"/>
         <w:spacing w:line="240" w:lineRule="auto"/>
-        <w:rPr>
-          <w:rFonts w:hint="eastAsia"/>
-        </w:rPr>
       </w:pPr>
     </w:p>
     <w:p>
@@ -1723,9 +1719,6 @@
     <w:p>
       <w:pPr>
         <w:pStyle w:val="normal"/>
-        <w:rPr>
-          <w:rFonts w:hint="eastAsia"/>
-        </w:rPr>
       </w:pPr>
       <w:r>
         <w:rPr>
@@ -1781,17 +1774,11 @@
     <w:p>
       <w:pPr>
         <w:pStyle w:val="normal"/>
-        <w:rPr>
-          <w:rFonts w:hint="eastAsia"/>
-        </w:rPr>
-      </w:pPr>
-    </w:p>
-    <w:p>
-      <w:pPr>
-        <w:pStyle w:val="normal"/>
-        <w:rPr>
-          <w:rFonts w:hint="eastAsia"/>
-        </w:rPr>
+      </w:pPr>
+    </w:p>
+    <w:p>
+      <w:pPr>
+        <w:pStyle w:val="normal"/>
       </w:pPr>
     </w:p>
     <w:p>
@@ -1835,7 +1822,6 @@
         </w:numPr>
         <w:spacing w:line="240" w:lineRule="auto"/>
         <w:rPr>
-          <w:rFonts w:hint="eastAsia"/>
           <w:b/>
         </w:rPr>
       </w:pPr>
@@ -1859,9 +1845,6 @@
         <w:widowControl w:val="0"/>
         <w:spacing w:line="240" w:lineRule="auto"/>
         <w:ind w:left="1080"/>
-        <w:rPr>
-          <w:rFonts w:hint="eastAsia"/>
-        </w:rPr>
       </w:pPr>
       <w:r>
         <w:rPr>
@@ -1879,9 +1862,6 @@
           <w:numId w:val="16"/>
         </w:numPr>
         <w:spacing w:line="240" w:lineRule="auto"/>
-        <w:rPr>
-          <w:rFonts w:hint="eastAsia"/>
-        </w:rPr>
       </w:pPr>
       <w:r>
         <w:rPr>
@@ -1917,7 +1897,6 @@
         </w:numPr>
         <w:spacing w:line="240" w:lineRule="auto"/>
         <w:rPr>
-          <w:rFonts w:hint="eastAsia"/>
           <w:b/>
         </w:rPr>
       </w:pPr>
@@ -1934,9 +1913,6 @@
         <w:widowControl w:val="0"/>
         <w:spacing w:line="240" w:lineRule="auto"/>
         <w:ind w:left="1080"/>
-        <w:rPr>
-          <w:rFonts w:hint="eastAsia"/>
-        </w:rPr>
       </w:pPr>
       <w:r>
         <w:rPr>
@@ -1954,9 +1930,6 @@
           <w:numId w:val="18"/>
         </w:numPr>
         <w:spacing w:line="240" w:lineRule="auto"/>
-        <w:rPr>
-          <w:rFonts w:hint="eastAsia"/>
-        </w:rPr>
       </w:pPr>
       <w:r>
         <w:rPr>
@@ -1975,9 +1948,6 @@
           <w:numId w:val="18"/>
         </w:numPr>
         <w:spacing w:line="240" w:lineRule="auto"/>
-        <w:rPr>
-          <w:rFonts w:hint="eastAsia"/>
-        </w:rPr>
       </w:pPr>
       <w:r>
         <w:rPr>
@@ -2013,7 +1983,6 @@
         </w:numPr>
         <w:spacing w:line="240" w:lineRule="auto"/>
         <w:rPr>
-          <w:rFonts w:hint="eastAsia"/>
           <w:b/>
         </w:rPr>
       </w:pPr>
@@ -2030,9 +1999,6 @@
         <w:widowControl w:val="0"/>
         <w:spacing w:line="240" w:lineRule="auto"/>
         <w:ind w:left="1080"/>
-        <w:rPr>
-          <w:rFonts w:hint="eastAsia"/>
-        </w:rPr>
       </w:pPr>
       <w:r>
         <w:rPr>
@@ -2050,9 +2016,6 @@
           <w:numId w:val="17"/>
         </w:numPr>
         <w:spacing w:line="240" w:lineRule="auto"/>
-        <w:rPr>
-          <w:rFonts w:hint="eastAsia"/>
-        </w:rPr>
       </w:pPr>
       <w:r>
         <w:rPr>
@@ -2070,9 +2033,6 @@
           <w:numId w:val="17"/>
         </w:numPr>
         <w:spacing w:line="240" w:lineRule="auto"/>
-        <w:rPr>
-          <w:rFonts w:hint="eastAsia"/>
-        </w:rPr>
       </w:pPr>
       <w:r>
         <w:rPr>
@@ -2086,9 +2046,6 @@
         <w:pStyle w:val="normal"/>
         <w:widowControl w:val="0"/>
         <w:spacing w:line="240" w:lineRule="auto"/>
-        <w:rPr>
-          <w:rFonts w:hint="eastAsia"/>
-        </w:rPr>
       </w:pPr>
     </w:p>
     <w:p>
@@ -2096,9 +2053,6 @@
         <w:pStyle w:val="normal"/>
         <w:widowControl w:val="0"/>
         <w:spacing w:line="240" w:lineRule="auto"/>
-        <w:rPr>
-          <w:rFonts w:hint="eastAsia"/>
-        </w:rPr>
       </w:pPr>
       <w:r>
         <w:t xml:space="preserve">To summarize the functionality, the </w:t>
@@ -2145,17 +2099,11 @@
         <w:pStyle w:val="normal"/>
         <w:widowControl w:val="0"/>
         <w:spacing w:line="240" w:lineRule="auto"/>
-        <w:rPr>
-          <w:rFonts w:hint="eastAsia"/>
-        </w:rPr>
-      </w:pPr>
-    </w:p>
-    <w:p>
-      <w:pPr>
-        <w:pStyle w:val="normal"/>
-        <w:rPr>
-          <w:rFonts w:hint="eastAsia"/>
-        </w:rPr>
+      </w:pPr>
+    </w:p>
+    <w:p>
+      <w:pPr>
+        <w:pStyle w:val="normal"/>
       </w:pPr>
       <w:r>
         <w:rPr>
@@ -2211,17 +2159,11 @@
     <w:p>
       <w:pPr>
         <w:pStyle w:val="normal"/>
-        <w:rPr>
-          <w:rFonts w:hint="eastAsia"/>
-        </w:rPr>
-      </w:pPr>
-    </w:p>
-    <w:p>
-      <w:pPr>
-        <w:pStyle w:val="normal"/>
-        <w:rPr>
-          <w:rFonts w:hint="eastAsia"/>
-        </w:rPr>
+      </w:pPr>
+    </w:p>
+    <w:p>
+      <w:pPr>
+        <w:pStyle w:val="normal"/>
       </w:pPr>
     </w:p>
     <w:p>
@@ -7015,6 +6957,7 @@
   <w:style w:type="character" w:default="1" w:styleId="a0">
     <w:name w:val="Default Paragraph Font"/>
     <w:uiPriority w:val="1"/>
+    <w:semiHidden/>
     <w:unhideWhenUsed/>
   </w:style>
   <w:style w:type="table" w:default="1" w:styleId="a1">

</xml_diff>